<commit_message>
Earchivo de epecificación de requisitos de software modificado
</commit_message>
<xml_diff>
--- a/Documentacion/Grupo 8 InstalLED - ieee-830.docx
+++ b/Documentacion/Grupo 8 InstalLED - ieee-830.docx
@@ -16355,6 +16355,7 @@
               <w:rPr>
                 <w:rtl w:val="0"/>
               </w:rPr>
+              <w:t xml:space="preserve">Crear HTML de todas las pagina a desarrollar</w:t>
             </w:r>
           </w:p>
           <w:p>
@@ -16365,6 +16366,7 @@
               <w:rPr>
                 <w:rtl w:val="0"/>
               </w:rPr>
+              <w:t xml:space="preserve">Crear Footer</w:t>
             </w:r>
           </w:p>
           <w:p>
@@ -16375,6 +16377,40 @@
               <w:rPr>
                 <w:rtl w:val="0"/>
               </w:rPr>
+              <w:t xml:space="preserve">Crear Navbar</w:t>
+            </w:r>
+          </w:p>
+          <w:p>
+            <w:pPr>
+              <w:rPr/>
+            </w:pPr>
+            <w:r>
+              <w:rPr>
+                <w:rtl w:val="0"/>
+              </w:rPr>
+              <w:t xml:space="preserve">Diseño DER</w:t>
+            </w:r>
+          </w:p>
+          <w:p>
+            <w:pPr>
+              <w:rPr/>
+            </w:pPr>
+            <w:r>
+              <w:rPr>
+                <w:rtl w:val="0"/>
+              </w:rPr>
+              <w:t xml:space="preserve">Aplicar el CSS</w:t>
+            </w:r>
+          </w:p>
+          <w:p>
+            <w:pPr>
+              <w:rPr/>
+            </w:pPr>
+            <w:r>
+              <w:rPr>
+                <w:rtl w:val="0"/>
+              </w:rPr>
+              <w:t xml:space="preserve">Aplicar Bootstrap</w:t>
             </w:r>
           </w:p>
           <w:p>
@@ -16636,21 +16672,14 @@
                 <w:b w:val="1"/>
                 <w:rtl w:val="0"/>
               </w:rPr>
-              <w:t xml:space="preserve">Inconvenientes:</w:t>
-            </w:r>
-            <w:r>
-              <w:rPr>
-                <w:rtl w:val="0"/>
-              </w:rPr>
-            </w:r>
-          </w:p>
-          <w:p>
-            <w:pPr>
-              <w:tabs>
-                <w:tab w:val="left" w:pos="1410"/>
-              </w:tabs>
-              <w:rPr/>
-            </w:pPr>
+              <w:t xml:space="preserve">Inconvenientes: </w:t>
+            </w:r>
+            <w:r>
+              <w:rPr>
+                <w:rtl w:val="0"/>
+              </w:rPr>
+              <w:t xml:space="preserve">Problemas organizacionales, abandono de compañeros, problemas con el controlador de versiones y el uso del repositorio</w:t>
+            </w:r>
             <w:r>
               <w:rPr>
                 <w:rtl w:val="0"/>
@@ -16785,6 +16814,7 @@
               <w:rPr>
                 <w:rtl w:val="0"/>
               </w:rPr>
+              <w:t xml:space="preserve">Crear la BD</w:t>
             </w:r>
           </w:p>
           <w:p>
@@ -16795,6 +16825,7 @@
               <w:rPr>
                 <w:rtl w:val="0"/>
               </w:rPr>
+              <w:t xml:space="preserve">CRUD</w:t>
             </w:r>
           </w:p>
           <w:p>
@@ -16805,6 +16836,7 @@
               <w:rPr>
                 <w:rtl w:val="0"/>
               </w:rPr>
+              <w:t xml:space="preserve">Sitio Wordpress</w:t>
             </w:r>
           </w:p>
           <w:p>
@@ -17092,7 +17124,10 @@
           </w:tcPr>
           <w:p>
             <w:pPr>
-              <w:rPr/>
+              <w:rPr>
+                <w:sz w:val="18"/>
+                <w:szCs w:val="18"/>
+              </w:rPr>
             </w:pPr>
             <w:r>
               <w:rPr>
@@ -17100,6 +17135,14 @@
                 <w:rtl w:val="0"/>
               </w:rPr>
               <w:t xml:space="preserve">Inconvenientes:</w:t>
+            </w:r>
+            <w:r>
+              <w:rPr>
+                <w:sz w:val="22"/>
+                <w:szCs w:val="22"/>
+                <w:rtl w:val="0"/>
+              </w:rPr>
+              <w:t xml:space="preserve">Problemas con git y github al intentar mergear, hacer pull y push en las diferentes ramas. Se realizaron hard reset y se volvió a subir el proyecto. Reestructuración de las carpetas para amoldarse al diseño planteado en el BackEnd.</w:t>
             </w:r>
             <w:r>
               <w:rPr>
@@ -17379,14 +17422,14 @@
         </w:rPr>
         <w:drawing>
           <wp:inline distB="114300" distT="114300" distL="114300" distR="114300">
-            <wp:extent cx="5731161" cy="2400300"/>
+            <wp:extent cx="5399730" cy="2222500"/>
             <wp:effectExtent b="0" l="0" r="0" t="0"/>
-            <wp:docPr id="2" name="image4.png"/>
+            <wp:docPr id="2" name="image2.jpg"/>
             <a:graphic>
               <a:graphicData uri="http://schemas.openxmlformats.org/drawingml/2006/picture">
                 <pic:pic>
                   <pic:nvPicPr>
-                    <pic:cNvPr id="0" name="image4.png"/>
+                    <pic:cNvPr id="0" name="image2.jpg"/>
                     <pic:cNvPicPr preferRelativeResize="0"/>
                   </pic:nvPicPr>
                   <pic:blipFill>
@@ -17399,7 +17442,7 @@
                   <pic:spPr>
                     <a:xfrm>
                       <a:off x="0" y="0"/>
-                      <a:ext cx="5731161" cy="2400300"/>
+                      <a:ext cx="5399730" cy="2222500"/>
                     </a:xfrm>
                     <a:prstGeom prst="rect"/>
                     <a:ln/>
@@ -17546,12 +17589,12 @@
               <wp:extent cx="396240" cy="290830"/>
               <wp:effectExtent b="0" l="0" r="0" t="0"/>
               <wp:wrapNone/>
-              <wp:docPr id="1" name="image1.png"/>
+              <wp:docPr id="1" name="image3.png"/>
               <a:graphic>
                 <a:graphicData uri="http://schemas.openxmlformats.org/drawingml/2006/picture">
                   <pic:pic>
                     <pic:nvPicPr>
-                      <pic:cNvPr id="0" name="image1.png"/>
+                      <pic:cNvPr id="0" name="image3.png"/>
                       <pic:cNvPicPr preferRelativeResize="0"/>
                     </pic:nvPicPr>
                     <pic:blipFill>
@@ -17848,12 +17891,12 @@
               <wp:inline distB="0" distT="0" distL="114300" distR="114300">
                 <wp:extent cx="1147445" cy="467360"/>
                 <wp:effectExtent b="0" l="0" r="0" t="0"/>
-                <wp:docPr id="3" name="image3.png"/>
+                <wp:docPr id="3" name="image1.png"/>
                 <a:graphic>
                   <a:graphicData uri="http://schemas.openxmlformats.org/drawingml/2006/picture">
                     <pic:pic>
                       <pic:nvPicPr>
-                        <pic:cNvPr id="0" name="image3.png"/>
+                        <pic:cNvPr id="0" name="image1.png"/>
                         <pic:cNvPicPr preferRelativeResize="0"/>
                       </pic:nvPicPr>
                       <pic:blipFill>
@@ -18466,12 +18509,12 @@
               <wp:inline distB="0" distT="0" distL="114300" distR="114300">
                 <wp:extent cx="1257300" cy="805829"/>
                 <wp:effectExtent b="0" l="0" r="0" t="0"/>
-                <wp:docPr id="5" name="image2.jpg"/>
+                <wp:docPr id="5" name="image4.jpg"/>
                 <a:graphic>
                   <a:graphicData uri="http://schemas.openxmlformats.org/drawingml/2006/picture">
                     <pic:pic>
                       <pic:nvPicPr>
-                        <pic:cNvPr id="0" name="image2.jpg"/>
+                        <pic:cNvPr id="0" name="image4.jpg"/>
                         <pic:cNvPicPr preferRelativeResize="0"/>
                       </pic:nvPicPr>
                       <pic:blipFill>
@@ -18824,12 +18867,12 @@
               <wp:inline distB="0" distT="0" distL="114300" distR="114300">
                 <wp:extent cx="1147445" cy="467360"/>
                 <wp:effectExtent b="0" l="0" r="0" t="0"/>
-                <wp:docPr id="4" name="image3.png"/>
+                <wp:docPr id="4" name="image1.png"/>
                 <a:graphic>
                   <a:graphicData uri="http://schemas.openxmlformats.org/drawingml/2006/picture">
                     <pic:pic>
                       <pic:nvPicPr>
-                        <pic:cNvPr id="0" name="image3.png"/>
+                        <pic:cNvPr id="0" name="image1.png"/>
                         <pic:cNvPicPr preferRelativeResize="0"/>
                       </pic:nvPicPr>
                       <pic:blipFill>

</xml_diff>